<commit_message>
Update supporting file link
</commit_message>
<xml_diff>
--- a/index.docx
+++ b/index.docx
@@ -4984,7 +4984,7 @@
           <w:rPr>
             <w:rStyle w:val="Hyperlink"/>
           </w:rPr>
-          <w:t xml:space="preserve">ADD URL</w:t>
+          <w:t xml:space="preserve">https://github.com/chartgerink/2018dat-com/raw/master/assets/mock-modules-overview.ods</w:t>
         </w:r>
       </w:hyperlink>
       <w:r>
@@ -6356,7 +6356,7 @@
     </w:lvl>
   </w:abstractNum>
   <w:abstractNum w:abstractNumId="990">
-    <w:nsid w:val="7c59b714"/>
+    <w:nsid w:val="ad26aed0"/>
     <w:multiLevelType w:val="multilevel"/>
     <w:lvl w:ilvl="0">
       <w:numFmt w:val="bullet"/>

</xml_diff>

<commit_message>
Add link to word version
</commit_message>
<xml_diff>
--- a/index.docx
+++ b/index.docx
@@ -130,13 +130,26 @@
     </w:p>
     <w:p>
       <w:pPr>
+        <w:pStyle w:val="BodyText"/>
+      </w:pPr>
+      <w:hyperlink r:id="rId22">
+        <w:r>
+          <w:rPr>
+            <w:rStyle w:val="Hyperlink"/>
+          </w:rPr>
+          <w:t xml:space="preserve">If you want to use track changes in Word, find a Word version of this manuscript here</w:t>
+        </w:r>
+      </w:hyperlink>
+    </w:p>
+    <w:p>
+      <w:pPr>
         <w:pStyle w:val="Heading1"/>
       </w:pPr>
-      <w:bookmarkStart w:id="22" w:name="abstract"/>
+      <w:bookmarkStart w:id="23" w:name="abstract"/>
       <w:r>
         <w:t xml:space="preserve">Abstract</w:t>
       </w:r>
-      <w:bookmarkEnd w:id="22"/>
+      <w:bookmarkEnd w:id="23"/>
     </w:p>
     <w:p>
       <w:pPr>
@@ -145,7 +158,7 @@
       <w:r>
         <w:t xml:space="preserve">A scholarly communication system needs to register, distribute, certify, archive, and incentivize knowledge. The current article-based system technically fulfills these functions, but suboptimally. I propose a module-based communication infrastructure that attempts to take a wider view of these functions and optimize the fulfillment of the five functions of scholarly communication. Scholarly modules are conceptualized as the constituent parts of a research process as determined by a researcher. These can be text, but also code, data, and any other relevant piece of information. The chronology of these modules is registered by iteratively linking to each other, creating a provenance record of parent- and child modules (and a network of modules). These scholarly modules are linked to scholarly profiles, creating a network of profiles, and a network of profiles and their constituent modules. All these scholarly modules would be communicated on the new peer-to-peer Web protocol Dat (</w:t>
       </w:r>
-      <w:hyperlink r:id="rId23">
+      <w:hyperlink r:id="rId24">
         <w:r>
           <w:rPr>
             <w:rStyle w:val="Hyperlink"/>
@@ -161,11 +174,11 @@
       <w:pPr>
         <w:pStyle w:val="Heading1"/>
       </w:pPr>
-      <w:bookmarkStart w:id="24" w:name="introduction"/>
+      <w:bookmarkStart w:id="25" w:name="introduction"/>
       <w:r>
         <w:t xml:space="preserve">Introduction</w:t>
       </w:r>
-      <w:bookmarkEnd w:id="24"/>
+      <w:bookmarkEnd w:id="25"/>
     </w:p>
     <w:p>
       <w:pPr>
@@ -392,7 +405,7 @@
                     </pic:cNvPicPr>
                   </pic:nvPicPr>
                   <pic:blipFill>
-                    <a:blip r:embed="rId25"/>
+                    <a:blip r:embed="rId26"/>
                     <a:stretch>
                       <a:fillRect/>
                     </a:stretch>
@@ -446,7 +459,7 @@
       <w:r>
         <w:t xml:space="preserve"> </w:t>
       </w:r>
-      <w:hyperlink r:id="rId23">
+      <w:hyperlink r:id="rId24">
         <w:r>
           <w:rPr>
             <w:rStyle w:val="Hyperlink"/>
@@ -465,11 +478,11 @@
       <w:pPr>
         <w:pStyle w:val="Heading2"/>
       </w:pPr>
-      <w:bookmarkStart w:id="26" w:name="dat-protocol"/>
+      <w:bookmarkStart w:id="27" w:name="dat-protocol"/>
       <w:r>
         <w:t xml:space="preserve">Dat protocol</w:t>
       </w:r>
-      <w:bookmarkEnd w:id="26"/>
+      <w:bookmarkEnd w:id="27"/>
     </w:p>
     <w:p>
       <w:pPr>
@@ -689,7 +702,7 @@
                     </pic:cNvPicPr>
                   </pic:nvPicPr>
                   <pic:blipFill>
-                    <a:blip r:embed="rId27"/>
+                    <a:blip r:embed="rId28"/>
                     <a:stretch>
                       <a:fillRect/>
                     </a:stretch>
@@ -905,11 +918,11 @@
       <w:pPr>
         <w:pStyle w:val="Heading2"/>
       </w:pPr>
-      <w:bookmarkStart w:id="28" w:name="verified-modular-scholarly-communication"/>
+      <w:bookmarkStart w:id="29" w:name="verified-modular-scholarly-communication"/>
       <w:r>
         <w:t xml:space="preserve">Verified modular scholarly communication</w:t>
       </w:r>
-      <w:bookmarkEnd w:id="28"/>
+      <w:bookmarkEnd w:id="29"/>
     </w:p>
     <w:p>
       <w:pPr>
@@ -932,11 +945,11 @@
       <w:pPr>
         <w:pStyle w:val="Heading3"/>
       </w:pPr>
-      <w:bookmarkStart w:id="29" w:name="scholarly-profiles"/>
+      <w:bookmarkStart w:id="30" w:name="scholarly-profiles"/>
       <w:r>
         <w:t xml:space="preserve">Scholarly profiles</w:t>
       </w:r>
-      <w:bookmarkEnd w:id="29"/>
+      <w:bookmarkEnd w:id="30"/>
     </w:p>
     <w:p>
       <w:pPr>
@@ -2092,7 +2105,7 @@
                     </pic:cNvPicPr>
                   </pic:nvPicPr>
                   <pic:blipFill>
-                    <a:blip r:embed="rId30"/>
+                    <a:blip r:embed="rId31"/>
                     <a:stretch>
                       <a:fillRect/>
                     </a:stretch>
@@ -2352,11 +2365,11 @@
       <w:pPr>
         <w:pStyle w:val="Heading3"/>
       </w:pPr>
-      <w:bookmarkStart w:id="31" w:name="scholarly-modules"/>
+      <w:bookmarkStart w:id="32" w:name="scholarly-modules"/>
       <w:r>
         <w:t xml:space="preserve">Scholarly modules</w:t>
       </w:r>
-      <w:bookmarkEnd w:id="31"/>
+      <w:bookmarkEnd w:id="32"/>
     </w:p>
     <w:p>
       <w:pPr>
@@ -3179,7 +3192,7 @@
                     </pic:cNvPicPr>
                   </pic:nvPicPr>
                   <pic:blipFill>
-                    <a:blip r:embed="rId32"/>
+                    <a:blip r:embed="rId33"/>
                     <a:stretch>
                       <a:fillRect/>
                     </a:stretch>
@@ -3218,11 +3231,11 @@
       <w:pPr>
         <w:pStyle w:val="Heading3"/>
       </w:pPr>
-      <w:bookmarkStart w:id="33" w:name="verification"/>
+      <w:bookmarkStart w:id="34" w:name="verification"/>
       <w:r>
         <w:t xml:space="preserve">Verification</w:t>
       </w:r>
-      <w:bookmarkEnd w:id="33"/>
+      <w:bookmarkEnd w:id="34"/>
     </w:p>
     <w:p>
       <w:pPr>
@@ -3295,11 +3308,11 @@
       <w:pPr>
         <w:pStyle w:val="Heading3"/>
       </w:pPr>
-      <w:bookmarkStart w:id="34" w:name="prototype"/>
+      <w:bookmarkStart w:id="35" w:name="prototype"/>
       <w:r>
         <w:t xml:space="preserve">Prototype</w:t>
       </w:r>
-      <w:bookmarkEnd w:id="34"/>
+      <w:bookmarkEnd w:id="35"/>
     </w:p>
     <w:p>
       <w:pPr>
@@ -3311,7 +3324,7 @@
       <w:r>
         <w:t xml:space="preserve"> </w:t>
       </w:r>
-      <w:hyperlink r:id="rId35">
+      <w:hyperlink r:id="rId36">
         <w:r>
           <w:rPr>
             <w:rStyle w:val="Hyperlink"/>
@@ -3365,7 +3378,7 @@
       <w:r>
         <w:t xml:space="preserve"> </w:t>
       </w:r>
-      <w:hyperlink r:id="rId36">
+      <w:hyperlink r:id="rId37">
         <w:r>
           <w:rPr>
             <w:rStyle w:val="VerbatimChar"/>
@@ -3413,7 +3426,7 @@
                     </pic:cNvPicPr>
                   </pic:nvPicPr>
                   <pic:blipFill>
-                    <a:blip r:embed="rId37"/>
+                    <a:blip r:embed="rId38"/>
                     <a:stretch>
                       <a:fillRect/>
                     </a:stretch>
@@ -4531,11 +4544,11 @@
       <w:pPr>
         <w:pStyle w:val="Heading2"/>
       </w:pPr>
-      <w:bookmarkStart w:id="38" w:name="discussion"/>
+      <w:bookmarkStart w:id="39" w:name="discussion"/>
       <w:r>
         <w:t xml:space="preserve">Discussion</w:t>
       </w:r>
-      <w:bookmarkEnd w:id="38"/>
+      <w:bookmarkEnd w:id="39"/>
     </w:p>
     <w:p>
       <w:pPr>
@@ -4609,7 +4622,7 @@
       <w:r>
         <w:t xml:space="preserve">. If the design of the publisher’s webpage does not suit the user’s needs [e.g., due to red color blindness affecting approximately 1 in 20 males and 1 in 100 females;</w:t>
       </w:r>
-      <w:hyperlink r:id="rId39">
+      <w:hyperlink r:id="rId40">
         <w:r>
           <w:rPr>
             <w:rStyle w:val="Hyperlink"/>
@@ -4623,7 +4636,7 @@
       <w:r>
         <w:t xml:space="preserve"> </w:t>
       </w:r>
-      <w:hyperlink r:id="rId40">
+      <w:hyperlink r:id="rId41">
         <w:r>
           <w:rPr>
             <w:rStyle w:val="Hyperlink"/>
@@ -4640,7 +4653,7 @@
       <w:r>
         <w:t xml:space="preserve">Other examples of diverse ways of consuming or discovering research might include text-based comparisons of modules to build recommender algorithms that provide contrasting and corroborating views to users. Stimulating diversity in how to consume and discover content is key to making scholarly research accessible to as many people and in order to attempt to keep some pace with the tremendous amount of information published each year (</w:t>
       </w:r>
-      <w:hyperlink r:id="rId41">
+      <w:hyperlink r:id="rId42">
         <w:r>
           <w:rPr>
             <w:rStyle w:val="Hyperlink"/>
@@ -4744,11 +4757,11 @@
       <w:pPr>
         <w:pStyle w:val="Heading2"/>
       </w:pPr>
-      <w:bookmarkStart w:id="42" w:name="limitations"/>
+      <w:bookmarkStart w:id="43" w:name="limitations"/>
       <w:r>
         <w:t xml:space="preserve">Limitations</w:t>
       </w:r>
-      <w:bookmarkEnd w:id="42"/>
+      <w:bookmarkEnd w:id="43"/>
     </w:p>
     <w:p>
       <w:pPr>
@@ -4760,7 +4773,7 @@
       <w:r>
         <w:t xml:space="preserve"> </w:t>
       </w:r>
-      <w:hyperlink r:id="rId43">
+      <w:hyperlink r:id="rId44">
         <w:r>
           <w:rPr>
             <w:rStyle w:val="Hyperlink"/>
@@ -4814,7 +4827,7 @@
       <w:r>
         <w:t xml:space="preserve"> </w:t>
       </w:r>
-      <w:hyperlink r:id="rId44">
+      <w:hyperlink r:id="rId45">
         <w:r>
           <w:rPr>
             <w:rStyle w:val="Hyperlink"/>
@@ -4828,7 +4841,7 @@
       <w:r>
         <w:t xml:space="preserve"> </w:t>
       </w:r>
-      <w:hyperlink r:id="rId45">
+      <w:hyperlink r:id="rId46">
         <w:r>
           <w:rPr>
             <w:rStyle w:val="Hyperlink"/>
@@ -4926,7 +4939,7 @@
       <w:r>
         <w:t xml:space="preserve"> </w:t>
       </w:r>
-      <w:hyperlink r:id="rId46">
+      <w:hyperlink r:id="rId47">
         <w:r>
           <w:rPr>
             <w:rStyle w:val="Hyperlink"/>
@@ -4945,11 +4958,11 @@
       <w:pPr>
         <w:pStyle w:val="Heading2"/>
       </w:pPr>
-      <w:bookmarkStart w:id="47" w:name="conclusion"/>
+      <w:bookmarkStart w:id="48" w:name="conclusion"/>
       <w:r>
         <w:t xml:space="preserve">Conclusion</w:t>
       </w:r>
-      <w:bookmarkEnd w:id="47"/>
+      <w:bookmarkEnd w:id="48"/>
     </w:p>
     <w:p>
       <w:pPr>
@@ -4963,11 +4976,11 @@
       <w:pPr>
         <w:pStyle w:val="Heading1"/>
       </w:pPr>
-      <w:bookmarkStart w:id="48" w:name="supporting-information"/>
+      <w:bookmarkStart w:id="49" w:name="supporting-information"/>
       <w:r>
         <w:t xml:space="preserve">Supporting Information</w:t>
       </w:r>
-      <w:bookmarkEnd w:id="48"/>
+      <w:bookmarkEnd w:id="49"/>
     </w:p>
     <w:p>
       <w:pPr>
@@ -4979,7 +4992,7 @@
       <w:r>
         <w:t xml:space="preserve"> </w:t>
       </w:r>
-      <w:hyperlink r:id="rId49">
+      <w:hyperlink r:id="rId50">
         <w:r>
           <w:rPr>
             <w:rStyle w:val="Hyperlink"/>
@@ -4995,14 +5008,14 @@
       <w:pPr>
         <w:pStyle w:val="Heading1"/>
       </w:pPr>
-      <w:bookmarkStart w:id="50" w:name="references"/>
+      <w:bookmarkStart w:id="51" w:name="references"/>
       <w:r>
         <w:t xml:space="preserve">References</w:t>
       </w:r>
-      <w:bookmarkEnd w:id="50"/>
-    </w:p>
-    <w:bookmarkStart w:id="118" w:name="refs"/>
-    <w:bookmarkStart w:id="52" w:name="ref-doi:10.1371/journal.pone.0084896"/>
+      <w:bookmarkEnd w:id="51"/>
+    </w:p>
+    <w:bookmarkStart w:id="119" w:name="refs"/>
+    <w:bookmarkStart w:id="53" w:name="ref-doi:10.1371/journal.pone.0084896"/>
     <w:p>
       <w:pPr>
         <w:pStyle w:val="Bibliography"/>
@@ -5028,7 +5041,7 @@
       <w:r>
         <w:t xml:space="preserve"> </w:t>
       </w:r>
-      <w:hyperlink r:id="rId51">
+      <w:hyperlink r:id="rId52">
         <w:r>
           <w:rPr>
             <w:rStyle w:val="Hyperlink"/>
@@ -5040,8 +5053,8 @@
         <w:t xml:space="preserve">.</w:t>
       </w:r>
     </w:p>
-    <w:bookmarkEnd w:id="52"/>
-    <w:bookmarkStart w:id="54" w:name="ref-isbn:9780226261454"/>
+    <w:bookmarkEnd w:id="53"/>
+    <w:bookmarkStart w:id="55" w:name="ref-isbn:9780226261454"/>
     <w:p>
       <w:pPr>
         <w:pStyle w:val="Bibliography"/>
@@ -5064,7 +5077,7 @@
       <w:r>
         <w:t xml:space="preserve"> </w:t>
       </w:r>
-      <w:hyperlink r:id="rId53">
+      <w:hyperlink r:id="rId54">
         <w:r>
           <w:rPr>
             <w:rStyle w:val="Hyperlink"/>
@@ -5076,8 +5089,8 @@
         <w:t xml:space="preserve">.</w:t>
       </w:r>
     </w:p>
-    <w:bookmarkEnd w:id="54"/>
-    <w:bookmarkStart w:id="56" w:name="ref-isbn:9781400851911"/>
+    <w:bookmarkEnd w:id="55"/>
+    <w:bookmarkStart w:id="57" w:name="ref-isbn:9781400851911"/>
     <w:p>
       <w:pPr>
         <w:pStyle w:val="Bibliography"/>
@@ -5100,7 +5113,7 @@
       <w:r>
         <w:t xml:space="preserve"> </w:t>
       </w:r>
-      <w:hyperlink r:id="rId55">
+      <w:hyperlink r:id="rId56">
         <w:r>
           <w:rPr>
             <w:rStyle w:val="Hyperlink"/>
@@ -5112,8 +5125,8 @@
         <w:t xml:space="preserve">.</w:t>
       </w:r>
     </w:p>
-    <w:bookmarkEnd w:id="56"/>
-    <w:bookmarkStart w:id="58" w:name="ref-doi:10.1126/science.aaf5664"/>
+    <w:bookmarkEnd w:id="57"/>
+    <w:bookmarkStart w:id="59" w:name="ref-doi:10.1126/science.aaf5664"/>
     <w:p>
       <w:pPr>
         <w:pStyle w:val="Bibliography"/>
@@ -5136,7 +5149,7 @@
       <w:r>
         <w:t xml:space="preserve"> </w:t>
       </w:r>
-      <w:hyperlink r:id="rId57">
+      <w:hyperlink r:id="rId58">
         <w:r>
           <w:rPr>
             <w:rStyle w:val="Hyperlink"/>
@@ -5148,8 +5161,8 @@
         <w:t xml:space="preserve">.</w:t>
       </w:r>
     </w:p>
-    <w:bookmarkEnd w:id="58"/>
-    <w:bookmarkStart w:id="60" w:name="ref-doi:10.3389/fnhum.2018.00037"/>
+    <w:bookmarkEnd w:id="59"/>
+    <w:bookmarkStart w:id="61" w:name="ref-doi:10.3389/fnhum.2018.00037"/>
     <w:p>
       <w:pPr>
         <w:pStyle w:val="Bibliography"/>
@@ -5175,7 +5188,7 @@
       <w:r>
         <w:t xml:space="preserve"> </w:t>
       </w:r>
-      <w:hyperlink r:id="rId59">
+      <w:hyperlink r:id="rId60">
         <w:r>
           <w:rPr>
             <w:rStyle w:val="Hyperlink"/>
@@ -5187,8 +5200,8 @@
         <w:t xml:space="preserve">.</w:t>
       </w:r>
     </w:p>
-    <w:bookmarkEnd w:id="60"/>
-    <w:bookmarkStart w:id="62" w:name="ref-isbn:9781786635471"/>
+    <w:bookmarkEnd w:id="61"/>
+    <w:bookmarkStart w:id="63" w:name="ref-isbn:9781786635471"/>
     <w:p>
       <w:pPr>
         <w:pStyle w:val="Bibliography"/>
@@ -5211,7 +5224,7 @@
       <w:r>
         <w:t xml:space="preserve"> </w:t>
       </w:r>
-      <w:hyperlink r:id="rId61">
+      <w:hyperlink r:id="rId62">
         <w:r>
           <w:rPr>
             <w:rStyle w:val="Hyperlink"/>
@@ -5223,8 +5236,8 @@
         <w:t xml:space="preserve">.</w:t>
       </w:r>
     </w:p>
-    <w:bookmarkEnd w:id="62"/>
-    <w:bookmarkStart w:id="64" w:name="ref-dokieli"/>
+    <w:bookmarkEnd w:id="63"/>
+    <w:bookmarkStart w:id="65" w:name="ref-dokieli"/>
     <w:p>
       <w:pPr>
         <w:pStyle w:val="Bibliography"/>
@@ -5235,7 +5248,7 @@
       <w:r>
         <w:t xml:space="preserve"> </w:t>
       </w:r>
-      <w:hyperlink r:id="rId63">
+      <w:hyperlink r:id="rId64">
         <w:r>
           <w:rPr>
             <w:rStyle w:val="Hyperlink"/>
@@ -5247,8 +5260,8 @@
         <w:t xml:space="preserve">.</w:t>
       </w:r>
     </w:p>
-    <w:bookmarkEnd w:id="64"/>
-    <w:bookmarkStart w:id="66" w:name="ref-doi:10.1016/j.cortex.2012.12.016"/>
+    <w:bookmarkEnd w:id="65"/>
+    <w:bookmarkStart w:id="67" w:name="ref-doi:10.1016/j.cortex.2012.12.016"/>
     <w:p>
       <w:pPr>
         <w:pStyle w:val="Bibliography"/>
@@ -5274,7 +5287,7 @@
       <w:r>
         <w:t xml:space="preserve"> </w:t>
       </w:r>
-      <w:hyperlink r:id="rId65">
+      <w:hyperlink r:id="rId66">
         <w:r>
           <w:rPr>
             <w:rStyle w:val="Hyperlink"/>
@@ -5286,8 +5299,8 @@
         <w:t xml:space="preserve">.</w:t>
       </w:r>
     </w:p>
-    <w:bookmarkEnd w:id="66"/>
-    <w:bookmarkStart w:id="68" w:name="ref-doi:10.12685/027.7-4-2-157"/>
+    <w:bookmarkEnd w:id="67"/>
+    <w:bookmarkStart w:id="69" w:name="ref-doi:10.12685/027.7-4-2-157"/>
     <w:p>
       <w:pPr>
         <w:pStyle w:val="Bibliography"/>
@@ -5313,7 +5326,7 @@
       <w:r>
         <w:t xml:space="preserve"> </w:t>
       </w:r>
-      <w:hyperlink r:id="rId67">
+      <w:hyperlink r:id="rId68">
         <w:r>
           <w:rPr>
             <w:rStyle w:val="Hyperlink"/>
@@ -5325,8 +5338,8 @@
         <w:t xml:space="preserve">.</w:t>
       </w:r>
     </w:p>
-    <w:bookmarkEnd w:id="68"/>
-    <w:bookmarkStart w:id="70" w:name="ref-doi:10.1186/2041-1480-5-28"/>
+    <w:bookmarkEnd w:id="69"/>
+    <w:bookmarkStart w:id="71" w:name="ref-doi:10.1186/2041-1480-5-28"/>
     <w:p>
       <w:pPr>
         <w:pStyle w:val="Bibliography"/>
@@ -5352,7 +5365,7 @@
       <w:r>
         <w:t xml:space="preserve"> </w:t>
       </w:r>
-      <w:hyperlink r:id="rId69">
+      <w:hyperlink r:id="rId70">
         <w:r>
           <w:rPr>
             <w:rStyle w:val="Hyperlink"/>
@@ -5364,8 +5377,8 @@
         <w:t xml:space="preserve">.</w:t>
       </w:r>
     </w:p>
-    <w:bookmarkEnd w:id="70"/>
-    <w:bookmarkStart w:id="72" w:name="ref-doi:10.1103/physreve.95.022313"/>
+    <w:bookmarkEnd w:id="71"/>
+    <w:bookmarkStart w:id="73" w:name="ref-doi:10.1103/physreve.95.022313"/>
     <w:p>
       <w:pPr>
         <w:pStyle w:val="Bibliography"/>
@@ -5391,7 +5404,7 @@
       <w:r>
         <w:t xml:space="preserve"> </w:t>
       </w:r>
-      <w:hyperlink r:id="rId71">
+      <w:hyperlink r:id="rId72">
         <w:r>
           <w:rPr>
             <w:rStyle w:val="Hyperlink"/>
@@ -5403,8 +5416,8 @@
         <w:t xml:space="preserve">.</w:t>
       </w:r>
     </w:p>
-    <w:bookmarkEnd w:id="72"/>
-    <w:bookmarkStart w:id="74" w:name="ref-doi:10.1016/0140-6736_91_90201-y"/>
+    <w:bookmarkEnd w:id="73"/>
+    <w:bookmarkStart w:id="75" w:name="ref-doi:10.1016/0140-6736_91_90201-y"/>
     <w:p>
       <w:pPr>
         <w:pStyle w:val="Bibliography"/>
@@ -5430,7 +5443,7 @@
       <w:r>
         <w:t xml:space="preserve"> </w:t>
       </w:r>
-      <w:hyperlink r:id="rId73">
+      <w:hyperlink r:id="rId74">
         <w:r>
           <w:rPr>
             <w:rStyle w:val="Hyperlink"/>
@@ -5442,8 +5455,8 @@
         <w:t xml:space="preserve">.</w:t>
       </w:r>
     </w:p>
-    <w:bookmarkEnd w:id="74"/>
-    <w:bookmarkStart w:id="76" w:name="ref-isbn:9780226253251"/>
+    <w:bookmarkEnd w:id="75"/>
+    <w:bookmarkStart w:id="77" w:name="ref-isbn:9780226253251"/>
     <w:p>
       <w:pPr>
         <w:pStyle w:val="Bibliography"/>
@@ -5466,7 +5479,7 @@
       <w:r>
         <w:t xml:space="preserve"> </w:t>
       </w:r>
-      <w:hyperlink r:id="rId75">
+      <w:hyperlink r:id="rId76">
         <w:r>
           <w:rPr>
             <w:rStyle w:val="Hyperlink"/>
@@ -5478,8 +5491,8 @@
         <w:t xml:space="preserve">.</w:t>
       </w:r>
     </w:p>
-    <w:bookmarkEnd w:id="76"/>
-    <w:bookmarkStart w:id="77" w:name="ref-isbn:9789023228912"/>
+    <w:bookmarkEnd w:id="77"/>
+    <w:bookmarkStart w:id="78" w:name="ref-isbn:9789023228912"/>
     <w:p>
       <w:pPr>
         <w:pStyle w:val="Bibliography"/>
@@ -5500,8 +5513,8 @@
         <w:t xml:space="preserve">. Assen, the Netherlands: Van Gorcum.</w:t>
       </w:r>
     </w:p>
-    <w:bookmarkEnd w:id="77"/>
-    <w:bookmarkStart w:id="79" w:name="ref-https-hartgerink"/>
+    <w:bookmarkEnd w:id="78"/>
+    <w:bookmarkStart w:id="80" w:name="ref-https-hartgerink"/>
     <w:p>
       <w:pPr>
         <w:pStyle w:val="Bibliography"/>
@@ -5512,7 +5525,7 @@
       <w:r>
         <w:t xml:space="preserve"> </w:t>
       </w:r>
-      <w:hyperlink r:id="rId78">
+      <w:hyperlink r:id="rId79">
         <w:r>
           <w:rPr>
             <w:rStyle w:val="Hyperlink"/>
@@ -5524,8 +5537,8 @@
         <w:t xml:space="preserve">.</w:t>
       </w:r>
     </w:p>
-    <w:bookmarkEnd w:id="79"/>
-    <w:bookmarkStart w:id="81" w:name="ref-doi:10.3390/publications6020021"/>
+    <w:bookmarkEnd w:id="80"/>
+    <w:bookmarkStart w:id="82" w:name="ref-doi:10.3390/publications6020021"/>
     <w:p>
       <w:pPr>
         <w:pStyle w:val="Bibliography"/>
@@ -5551,7 +5564,7 @@
       <w:r>
         <w:t xml:space="preserve"> </w:t>
       </w:r>
-      <w:hyperlink r:id="rId80">
+      <w:hyperlink r:id="rId81">
         <w:r>
           <w:rPr>
             <w:rStyle w:val="Hyperlink"/>
@@ -5563,8 +5576,8 @@
         <w:t xml:space="preserve">.</w:t>
       </w:r>
     </w:p>
-    <w:bookmarkEnd w:id="81"/>
-    <w:bookmarkStart w:id="83" w:name="ref-jatdown"/>
+    <w:bookmarkEnd w:id="82"/>
+    <w:bookmarkStart w:id="84" w:name="ref-jatdown"/>
     <w:p>
       <w:pPr>
         <w:pStyle w:val="Bibliography"/>
@@ -5584,7 +5597,7 @@
       <w:r>
         <w:t xml:space="preserve"> </w:t>
       </w:r>
-      <w:hyperlink r:id="rId82">
+      <w:hyperlink r:id="rId83">
         <w:r>
           <w:rPr>
             <w:rStyle w:val="Hyperlink"/>
@@ -5596,8 +5609,8 @@
         <w:t xml:space="preserve">.</w:t>
       </w:r>
     </w:p>
-    <w:bookmarkEnd w:id="83"/>
-    <w:bookmarkStart w:id="85" w:name="ref-doi:10.1371/journal.pone.0167475"/>
+    <w:bookmarkEnd w:id="84"/>
+    <w:bookmarkStart w:id="86" w:name="ref-doi:10.1371/journal.pone.0167475"/>
     <w:p>
       <w:pPr>
         <w:pStyle w:val="Bibliography"/>
@@ -5623,7 +5636,7 @@
       <w:r>
         <w:t xml:space="preserve"> </w:t>
       </w:r>
-      <w:hyperlink r:id="rId84">
+      <w:hyperlink r:id="rId85">
         <w:r>
           <w:rPr>
             <w:rStyle w:val="Hyperlink"/>
@@ -5635,8 +5648,8 @@
         <w:t xml:space="preserve">.</w:t>
       </w:r>
     </w:p>
-    <w:bookmarkEnd w:id="85"/>
-    <w:bookmarkStart w:id="87" w:name="ref-doi:10.1629/uksg.215"/>
+    <w:bookmarkEnd w:id="86"/>
+    <w:bookmarkStart w:id="88" w:name="ref-doi:10.1629/uksg.215"/>
     <w:p>
       <w:pPr>
         <w:pStyle w:val="Bibliography"/>
@@ -5662,7 +5675,7 @@
       <w:r>
         <w:t xml:space="preserve"> </w:t>
       </w:r>
-      <w:hyperlink r:id="rId86">
+      <w:hyperlink r:id="rId87">
         <w:r>
           <w:rPr>
             <w:rStyle w:val="Hyperlink"/>
@@ -5674,8 +5687,8 @@
         <w:t xml:space="preserve">.</w:t>
       </w:r>
     </w:p>
-    <w:bookmarkEnd w:id="87"/>
-    <w:bookmarkStart w:id="89" w:name="ref-doi:10.1108/eum0000000007185"/>
+    <w:bookmarkEnd w:id="88"/>
+    <w:bookmarkStart w:id="90" w:name="ref-doi:10.1108/eum0000000007185"/>
     <w:p>
       <w:pPr>
         <w:pStyle w:val="Bibliography"/>
@@ -5701,7 +5714,7 @@
       <w:r>
         <w:t xml:space="preserve"> </w:t>
       </w:r>
-      <w:hyperlink r:id="rId88">
+      <w:hyperlink r:id="rId89">
         <w:r>
           <w:rPr>
             <w:rStyle w:val="Hyperlink"/>
@@ -5713,8 +5726,8 @@
         <w:t xml:space="preserve">.</w:t>
       </w:r>
     </w:p>
-    <w:bookmarkEnd w:id="89"/>
-    <w:bookmarkStart w:id="91" w:name="ref-doi:10.1371/journal.pone.0115253"/>
+    <w:bookmarkEnd w:id="90"/>
+    <w:bookmarkStart w:id="92" w:name="ref-doi:10.1371/journal.pone.0115253"/>
     <w:p>
       <w:pPr>
         <w:pStyle w:val="Bibliography"/>
@@ -5740,7 +5753,7 @@
       <w:r>
         <w:t xml:space="preserve"> </w:t>
       </w:r>
-      <w:hyperlink r:id="rId90">
+      <w:hyperlink r:id="rId91">
         <w:r>
           <w:rPr>
             <w:rStyle w:val="Hyperlink"/>
@@ -5752,8 +5765,8 @@
         <w:t xml:space="preserve">.</w:t>
       </w:r>
     </w:p>
-    <w:bookmarkEnd w:id="91"/>
-    <w:bookmarkStart w:id="93" w:name="ref-doi:10.7717/peerj-cs.78"/>
+    <w:bookmarkEnd w:id="92"/>
+    <w:bookmarkStart w:id="94" w:name="ref-doi:10.7717/peerj-cs.78"/>
     <w:p>
       <w:pPr>
         <w:pStyle w:val="Bibliography"/>
@@ -5779,7 +5792,7 @@
       <w:r>
         <w:t xml:space="preserve"> </w:t>
       </w:r>
-      <w:hyperlink r:id="rId92">
+      <w:hyperlink r:id="rId93">
         <w:r>
           <w:rPr>
             <w:rStyle w:val="Hyperlink"/>
@@ -5791,8 +5804,8 @@
         <w:t xml:space="preserve">.</w:t>
       </w:r>
     </w:p>
-    <w:bookmarkEnd w:id="93"/>
-    <w:bookmarkStart w:id="95" w:name="ref-doi:10.1007/bf01173636"/>
+    <w:bookmarkEnd w:id="94"/>
+    <w:bookmarkStart w:id="96" w:name="ref-doi:10.1007/bf01173636"/>
     <w:p>
       <w:pPr>
         <w:pStyle w:val="Bibliography"/>
@@ -5818,7 +5831,7 @@
       <w:r>
         <w:t xml:space="preserve"> </w:t>
       </w:r>
-      <w:hyperlink r:id="rId94">
+      <w:hyperlink r:id="rId95">
         <w:r>
           <w:rPr>
             <w:rStyle w:val="Hyperlink"/>
@@ -5830,8 +5843,8 @@
         <w:t xml:space="preserve">.</w:t>
       </w:r>
     </w:p>
-    <w:bookmarkEnd w:id="95"/>
-    <w:bookmarkStart w:id="97" w:name="ref-doi:10.1037/1089-2680.2.2.175"/>
+    <w:bookmarkEnd w:id="96"/>
+    <w:bookmarkStart w:id="98" w:name="ref-doi:10.1037/1089-2680.2.2.175"/>
     <w:p>
       <w:pPr>
         <w:pStyle w:val="Bibliography"/>
@@ -5857,7 +5870,7 @@
       <w:r>
         <w:t xml:space="preserve"> </w:t>
       </w:r>
-      <w:hyperlink r:id="rId96">
+      <w:hyperlink r:id="rId97">
         <w:r>
           <w:rPr>
             <w:rStyle w:val="Hyperlink"/>
@@ -5869,8 +5882,8 @@
         <w:t xml:space="preserve">.</w:t>
       </w:r>
     </w:p>
-    <w:bookmarkEnd w:id="97"/>
-    <w:bookmarkStart w:id="99" w:name="ref-doi:10.3233/978-1-61499-744-3-107"/>
+    <w:bookmarkEnd w:id="98"/>
+    <w:bookmarkStart w:id="100" w:name="ref-doi:10.3233/978-1-61499-744-3-107"/>
     <w:p>
       <w:pPr>
         <w:pStyle w:val="Bibliography"/>
@@ -5893,7 +5906,7 @@
       <w:r>
         <w:t xml:space="preserve"> </w:t>
       </w:r>
-      <w:hyperlink r:id="rId98">
+      <w:hyperlink r:id="rId99">
         <w:r>
           <w:rPr>
             <w:rStyle w:val="Hyperlink"/>
@@ -5905,8 +5918,8 @@
         <w:t xml:space="preserve">.</w:t>
       </w:r>
     </w:p>
-    <w:bookmarkEnd w:id="99"/>
-    <w:bookmarkStart w:id="101" w:name="ref-doi:10.17605/OSF.IO/NSV2C"/>
+    <w:bookmarkEnd w:id="100"/>
+    <w:bookmarkStart w:id="102" w:name="ref-doi:10.17605/OSF.IO/NSV2C"/>
     <w:p>
       <w:pPr>
         <w:pStyle w:val="Bibliography"/>
@@ -5917,7 +5930,7 @@
       <w:r>
         <w:t xml:space="preserve"> </w:t>
       </w:r>
-      <w:hyperlink r:id="rId100">
+      <w:hyperlink r:id="rId101">
         <w:r>
           <w:rPr>
             <w:rStyle w:val="Hyperlink"/>
@@ -5929,8 +5942,8 @@
         <w:t xml:space="preserve">.</w:t>
       </w:r>
     </w:p>
-    <w:bookmarkEnd w:id="101"/>
-    <w:bookmarkStart w:id="103" w:name="ref-guardian-cup"/>
+    <w:bookmarkEnd w:id="102"/>
+    <w:bookmarkStart w:id="104" w:name="ref-guardian-cup"/>
     <w:p>
       <w:pPr>
         <w:pStyle w:val="Bibliography"/>
@@ -5953,7 +5966,7 @@
       <w:r>
         <w:t xml:space="preserve"> </w:t>
       </w:r>
-      <w:hyperlink r:id="rId102">
+      <w:hyperlink r:id="rId103">
         <w:r>
           <w:rPr>
             <w:rStyle w:val="Hyperlink"/>
@@ -5965,8 +5978,8 @@
         <w:t xml:space="preserve">.</w:t>
       </w:r>
     </w:p>
-    <w:bookmarkEnd w:id="103"/>
-    <w:bookmarkStart w:id="105" w:name="ref-doi:10.7717/peerj.4375"/>
+    <w:bookmarkEnd w:id="104"/>
+    <w:bookmarkStart w:id="106" w:name="ref-doi:10.7717/peerj.4375"/>
     <w:p>
       <w:pPr>
         <w:pStyle w:val="Bibliography"/>
@@ -5992,7 +6005,7 @@
       <w:r>
         <w:t xml:space="preserve"> </w:t>
       </w:r>
-      <w:hyperlink r:id="rId104">
+      <w:hyperlink r:id="rId105">
         <w:r>
           <w:rPr>
             <w:rStyle w:val="Hyperlink"/>
@@ -6004,8 +6017,8 @@
         <w:t xml:space="preserve">.</w:t>
       </w:r>
     </w:p>
-    <w:bookmarkEnd w:id="105"/>
-    <w:bookmarkStart w:id="107" w:name="ref-doi:10.3389/fncom.2012.00019"/>
+    <w:bookmarkEnd w:id="106"/>
+    <w:bookmarkStart w:id="108" w:name="ref-doi:10.3389/fncom.2012.00019"/>
     <w:p>
       <w:pPr>
         <w:pStyle w:val="Bibliography"/>
@@ -6031,7 +6044,7 @@
       <w:r>
         <w:t xml:space="preserve"> </w:t>
       </w:r>
-      <w:hyperlink r:id="rId106">
+      <w:hyperlink r:id="rId107">
         <w:r>
           <w:rPr>
             <w:rStyle w:val="Hyperlink"/>
@@ -6043,8 +6056,8 @@
         <w:t xml:space="preserve">.</w:t>
       </w:r>
     </w:p>
-    <w:bookmarkEnd w:id="107"/>
-    <w:bookmarkStart w:id="109" w:name="ref-doi:10.1045/june2001-reich"/>
+    <w:bookmarkEnd w:id="108"/>
+    <w:bookmarkStart w:id="110" w:name="ref-doi:10.1045/june2001-reich"/>
     <w:p>
       <w:pPr>
         <w:pStyle w:val="Bibliography"/>
@@ -6070,7 +6083,7 @@
       <w:r>
         <w:t xml:space="preserve"> </w:t>
       </w:r>
-      <w:hyperlink r:id="rId108">
+      <w:hyperlink r:id="rId109">
         <w:r>
           <w:rPr>
             <w:rStyle w:val="Hyperlink"/>
@@ -6082,8 +6095,8 @@
         <w:t xml:space="preserve">.</w:t>
       </w:r>
     </w:p>
-    <w:bookmarkEnd w:id="109"/>
-    <w:bookmarkStart w:id="111" w:name="ref-roosendaal1998"/>
+    <w:bookmarkEnd w:id="110"/>
+    <w:bookmarkStart w:id="112" w:name="ref-roosendaal1998"/>
     <w:p>
       <w:pPr>
         <w:pStyle w:val="Bibliography"/>
@@ -6094,7 +6107,7 @@
       <w:r>
         <w:t xml:space="preserve"> </w:t>
       </w:r>
-      <w:hyperlink r:id="rId110">
+      <w:hyperlink r:id="rId111">
         <w:r>
           <w:rPr>
             <w:rStyle w:val="Hyperlink"/>
@@ -6106,8 +6119,8 @@
         <w:t xml:space="preserve">.</w:t>
       </w:r>
     </w:p>
-    <w:bookmarkEnd w:id="111"/>
-    <w:bookmarkStart w:id="113" w:name="ref-doi:10.1038/nature05008"/>
+    <w:bookmarkEnd w:id="112"/>
+    <w:bookmarkStart w:id="114" w:name="ref-doi:10.1038/nature05008"/>
     <w:p>
       <w:pPr>
         <w:pStyle w:val="Bibliography"/>
@@ -6130,7 +6143,7 @@
       <w:r>
         <w:t xml:space="preserve"> </w:t>
       </w:r>
-      <w:hyperlink r:id="rId112">
+      <w:hyperlink r:id="rId113">
         <w:r>
           <w:rPr>
             <w:rStyle w:val="Hyperlink"/>
@@ -6142,8 +6155,8 @@
         <w:t xml:space="preserve">.</w:t>
       </w:r>
     </w:p>
-    <w:bookmarkEnd w:id="113"/>
-    <w:bookmarkStart w:id="115" w:name="ref-doi:10.1045/september2004-vandesompel"/>
+    <w:bookmarkEnd w:id="114"/>
+    <w:bookmarkStart w:id="116" w:name="ref-doi:10.1045/september2004-vandesompel"/>
     <w:p>
       <w:pPr>
         <w:pStyle w:val="Bibliography"/>
@@ -6169,7 +6182,7 @@
       <w:r>
         <w:t xml:space="preserve"> </w:t>
       </w:r>
-      <w:hyperlink r:id="rId114">
+      <w:hyperlink r:id="rId115">
         <w:r>
           <w:rPr>
             <w:rStyle w:val="Hyperlink"/>
@@ -6181,8 +6194,8 @@
         <w:t xml:space="preserve">.</w:t>
       </w:r>
     </w:p>
-    <w:bookmarkEnd w:id="115"/>
-    <w:bookmarkStart w:id="117" w:name="ref-doi:10.2307/2786545"/>
+    <w:bookmarkEnd w:id="116"/>
+    <w:bookmarkStart w:id="118" w:name="ref-doi:10.2307/2786545"/>
     <w:p>
       <w:pPr>
         <w:pStyle w:val="Bibliography"/>
@@ -6208,7 +6221,7 @@
       <w:r>
         <w:t xml:space="preserve"> </w:t>
       </w:r>
-      <w:hyperlink r:id="rId116">
+      <w:hyperlink r:id="rId117">
         <w:r>
           <w:rPr>
             <w:rStyle w:val="Hyperlink"/>
@@ -6220,8 +6233,8 @@
         <w:t xml:space="preserve">.</w:t>
       </w:r>
     </w:p>
-    <w:bookmarkEnd w:id="117"/>
     <w:bookmarkEnd w:id="118"/>
+    <w:bookmarkEnd w:id="119"/>
     <w:sectPr/>
   </w:body>
 </w:document>
@@ -6356,7 +6369,7 @@
     </w:lvl>
   </w:abstractNum>
   <w:abstractNum w:abstractNumId="990">
-    <w:nsid w:val="e06653dd"/>
+    <w:nsid w:val="c17c42a0"/>
     <w:multiLevelType w:val="multilevel"/>
     <w:lvl w:ilvl="0">
       <w:numFmt w:val="bullet"/>

</xml_diff>